<commit_message>
added approved test protocol and verification reports
</commit_message>
<xml_diff>
--- a/Documents/External/Test Protocol BlueLib.docx
+++ b/Documents/External/Test Protocol BlueLib.docx
@@ -8,8 +8,6 @@
           <w:color w:val="C0504D" w:themeColor="accent2"/>
         </w:rPr>
       </w:pPr>
-      <w:bookmarkStart w:id="0" w:name="_GoBack"/>
-      <w:bookmarkEnd w:id="0"/>
     </w:p>
     <w:p>
       <w:pPr>
@@ -166,7 +164,7 @@
     </w:tbl>
     <w:p/>
     <w:p>
-      <w:bookmarkStart w:id="1" w:name="_Toc228603450"/>
+      <w:bookmarkStart w:id="0" w:name="_Toc228603450"/>
       <w:r>
         <w:br w:type="page"/>
       </w:r>
@@ -179,7 +177,7 @@
         <w:lastRenderedPageBreak/>
         <w:t>Table of Contents</w:t>
       </w:r>
-      <w:bookmarkEnd w:id="1"/>
+      <w:bookmarkEnd w:id="0"/>
     </w:p>
     <w:p>
       <w:pPr>
@@ -767,6 +765,8 @@
           </w:rPr>
           <w:t>Test Method</w:t>
         </w:r>
+        <w:bookmarkStart w:id="1" w:name="_GoBack"/>
+        <w:bookmarkEnd w:id="1"/>
         <w:r>
           <w:rPr>
             <w:noProof/>
@@ -2814,15 +2814,7 @@
         <w:t>Not applicable.</w:t>
       </w:r>
       <w:r>
-        <w:t xml:space="preserve"> For the software </w:t>
-      </w:r>
-      <w:proofErr w:type="gramStart"/>
-      <w:r>
-        <w:t>tests</w:t>
-      </w:r>
-      <w:proofErr w:type="gramEnd"/>
-      <w:r>
-        <w:t xml:space="preserve"> no sampling method is applied.</w:t>
+        <w:t xml:space="preserve"> For the software tests no sampling method is applied.</w:t>
       </w:r>
     </w:p>
     <w:p>
@@ -3939,6 +3931,133 @@
                 <w:rFonts w:eastAsia="Calibri" w:cs="Arial"/>
               </w:rPr>
               <w:t>Review remarks implemented</w:t>
+            </w:r>
+          </w:p>
+        </w:tc>
+      </w:tr>
+      <w:tr>
+        <w:tc>
+          <w:tcPr>
+            <w:tcW w:w="978" w:type="dxa"/>
+            <w:tcMar>
+              <w:top w:w="80" w:type="dxa"/>
+              <w:left w:w="80" w:type="dxa"/>
+              <w:bottom w:w="80" w:type="dxa"/>
+              <w:right w:w="80" w:type="dxa"/>
+            </w:tcMar>
+          </w:tcPr>
+          <w:p>
+            <w:pPr>
+              <w:pStyle w:val="NoSpacing"/>
+              <w:rPr>
+                <w:rFonts w:eastAsia="Calibri" w:cs="Arial"/>
+              </w:rPr>
+            </w:pPr>
+            <w:r>
+              <w:rPr>
+                <w:rFonts w:eastAsia="Calibri" w:cs="Arial"/>
+              </w:rPr>
+              <w:t>2.0</w:t>
+            </w:r>
+          </w:p>
+        </w:tc>
+        <w:tc>
+          <w:tcPr>
+            <w:tcW w:w="1412" w:type="dxa"/>
+            <w:tcMar>
+              <w:top w:w="80" w:type="dxa"/>
+              <w:left w:w="80" w:type="dxa"/>
+              <w:bottom w:w="80" w:type="dxa"/>
+              <w:right w:w="80" w:type="dxa"/>
+            </w:tcMar>
+          </w:tcPr>
+          <w:p>
+            <w:pPr>
+              <w:pStyle w:val="NoSpacing"/>
+              <w:rPr>
+                <w:rFonts w:eastAsia="Calibri" w:cs="Arial"/>
+              </w:rPr>
+            </w:pPr>
+            <w:r>
+              <w:rPr>
+                <w:rFonts w:eastAsia="Calibri" w:cs="Arial"/>
+              </w:rPr>
+              <w:t>2017-May-10</w:t>
+            </w:r>
+          </w:p>
+        </w:tc>
+        <w:tc>
+          <w:tcPr>
+            <w:tcW w:w="1682" w:type="dxa"/>
+            <w:tcMar>
+              <w:top w:w="80" w:type="dxa"/>
+              <w:left w:w="80" w:type="dxa"/>
+              <w:bottom w:w="80" w:type="dxa"/>
+              <w:right w:w="80" w:type="dxa"/>
+            </w:tcMar>
+          </w:tcPr>
+          <w:p>
+            <w:pPr>
+              <w:pStyle w:val="NoSpacing"/>
+              <w:rPr>
+                <w:rFonts w:eastAsia="Calibri" w:cs="Arial"/>
+              </w:rPr>
+            </w:pPr>
+            <w:r>
+              <w:rPr>
+                <w:rFonts w:eastAsia="Calibri" w:cs="Arial"/>
+              </w:rPr>
+              <w:t>Gerard Arts</w:t>
+            </w:r>
+          </w:p>
+        </w:tc>
+        <w:tc>
+          <w:tcPr>
+            <w:tcW w:w="3295" w:type="dxa"/>
+            <w:tcMar>
+              <w:top w:w="80" w:type="dxa"/>
+              <w:left w:w="80" w:type="dxa"/>
+              <w:bottom w:w="80" w:type="dxa"/>
+              <w:right w:w="80" w:type="dxa"/>
+            </w:tcMar>
+          </w:tcPr>
+          <w:p>
+            <w:pPr>
+              <w:pStyle w:val="NoSpacing"/>
+              <w:rPr>
+                <w:rFonts w:eastAsia="Calibri" w:cs="Arial"/>
+              </w:rPr>
+            </w:pPr>
+            <w:r>
+              <w:rPr>
+                <w:rFonts w:eastAsia="Calibri" w:cs="Arial"/>
+              </w:rPr>
+              <w:t>Version changed</w:t>
+            </w:r>
+          </w:p>
+        </w:tc>
+        <w:tc>
+          <w:tcPr>
+            <w:tcW w:w="2556" w:type="dxa"/>
+            <w:tcMar>
+              <w:top w:w="80" w:type="dxa"/>
+              <w:left w:w="80" w:type="dxa"/>
+              <w:bottom w:w="80" w:type="dxa"/>
+              <w:right w:w="80" w:type="dxa"/>
+            </w:tcMar>
+          </w:tcPr>
+          <w:p>
+            <w:pPr>
+              <w:pStyle w:val="NoSpacing"/>
+              <w:rPr>
+                <w:rFonts w:eastAsia="Calibri" w:cs="Arial"/>
+              </w:rPr>
+            </w:pPr>
+            <w:r>
+              <w:rPr>
+                <w:rFonts w:eastAsia="Calibri" w:cs="Arial"/>
+              </w:rPr>
+              <w:t>For approval</w:t>
             </w:r>
           </w:p>
         </w:tc>
@@ -4506,7 +4625,7 @@
             <w:rPr>
               <w:szCs w:val="16"/>
             </w:rPr>
-            <w:t>1.1</w:t>
+            <w:t>2.0</w:t>
           </w:r>
         </w:p>
       </w:tc>
@@ -4643,7 +4762,7 @@
             <w:rPr>
               <w:szCs w:val="16"/>
             </w:rPr>
-            <w:t>Draft</w:t>
+            <w:t>Approved</w:t>
           </w:r>
         </w:p>
       </w:tc>
@@ -4723,7 +4842,7 @@
               <w:noProof/>
               <w:szCs w:val="16"/>
             </w:rPr>
-            <w:t>1</w:t>
+            <w:t>6</w:t>
           </w:r>
           <w:r>
             <w:rPr>
@@ -8259,7 +8378,7 @@
 </file>
 
 <file path=customXml/itemProps4.xml><?xml version="1.0" encoding="utf-8"?>
-<ds:datastoreItem xmlns:ds="http://schemas.openxmlformats.org/officeDocument/2006/customXml" ds:itemID="{5E543FF8-E020-FC42-A482-FC784707B58E}">
+<ds:datastoreItem xmlns:ds="http://schemas.openxmlformats.org/officeDocument/2006/customXml" ds:itemID="{80CB9427-910D-D341-98F4-7D3FD30F9AFE}">
   <ds:schemaRefs>
     <ds:schemaRef ds:uri="http://schemas.openxmlformats.org/officeDocument/2006/bibliography"/>
   </ds:schemaRefs>

</xml_diff>